<commit_message>
the file is modified
</commit_message>
<xml_diff>
--- a/demo.docx
+++ b/demo.docx
@@ -5,6 +5,9 @@
     <w:p>
       <w:r>
         <w:t>Initial text</w:t>
+      </w:r>
+      <w:r>
+        <w:t xml:space="preserve"> , the file is changed</w:t>
       </w:r>
       <w:bookmarkStart w:id="0" w:name="_GoBack"/>
       <w:bookmarkEnd w:id="0"/>
@@ -142,6 +145,7 @@
     <w:lsdException w:name="HTML Sample" w:semiHidden="1" w:unhideWhenUsed="1"/>
     <w:lsdException w:name="HTML Typewriter" w:semiHidden="1" w:unhideWhenUsed="1"/>
     <w:lsdException w:name="HTML Variable" w:semiHidden="1" w:unhideWhenUsed="1"/>
+    <w:lsdException w:name="Normal Table" w:semiHidden="1" w:unhideWhenUsed="1"/>
     <w:lsdException w:name="annotation subject" w:semiHidden="1" w:unhideWhenUsed="1"/>
     <w:lsdException w:name="No List" w:semiHidden="1" w:unhideWhenUsed="1"/>
     <w:lsdException w:name="Outline List 1" w:semiHidden="1" w:unhideWhenUsed="1"/>
@@ -188,8 +192,10 @@
     <w:lsdException w:name="Table Subtle 2" w:semiHidden="1" w:unhideWhenUsed="1"/>
     <w:lsdException w:name="Table Web 1" w:semiHidden="1" w:unhideWhenUsed="1"/>
     <w:lsdException w:name="Table Web 2" w:semiHidden="1" w:unhideWhenUsed="1"/>
+    <w:lsdException w:name="Table Web 3" w:semiHidden="1" w:unhideWhenUsed="1"/>
     <w:lsdException w:name="Balloon Text" w:semiHidden="1" w:unhideWhenUsed="1"/>
     <w:lsdException w:name="Table Grid" w:uiPriority="39"/>
+    <w:lsdException w:name="Table Theme" w:semiHidden="1" w:unhideWhenUsed="1"/>
     <w:lsdException w:name="Placeholder Text" w:semiHidden="1"/>
     <w:lsdException w:name="No Spacing" w:uiPriority="1" w:qFormat="1"/>
     <w:lsdException w:name="Light Shading" w:uiPriority="60"/>

</xml_diff>

<commit_message>
1st commit of pinkesh
</commit_message>
<xml_diff>
--- a/demo.docx
+++ b/demo.docx
@@ -4,14 +4,42 @@
   <w:body>
     <w:p>
       <w:r>
-        <w:t>Initial text</w:t>
-      </w:r>
-      <w:r>
-        <w:t xml:space="preserve"> , the file is changed</w:t>
-      </w:r>
-      <w:r>
-        <w:t>.now the branch is also changed.</w:t>
-      </w:r>
+        <w:t xml:space="preserve">Initial </w:t>
+      </w:r>
+      <w:proofErr w:type="gramStart"/>
+      <w:r>
+        <w:t>text</w:t>
+      </w:r>
+      <w:r>
+        <w:t xml:space="preserve"> ,</w:t>
+      </w:r>
+      <w:proofErr w:type="gramEnd"/>
+      <w:r>
+        <w:t xml:space="preserve"> the file is </w:t>
+      </w:r>
+      <w:proofErr w:type="spellStart"/>
+      <w:r>
+        <w:t>changed</w:t>
+      </w:r>
+      <w:r>
+        <w:t>.now</w:t>
+      </w:r>
+      <w:proofErr w:type="spellEnd"/>
+      <w:r>
+        <w:t xml:space="preserve"> the branch is also changed.</w:t>
+      </w:r>
+    </w:p>
+    <w:p>
+      <w:r>
+        <w:t xml:space="preserve">Commit </w:t>
+      </w:r>
+      <w:proofErr w:type="spellStart"/>
+      <w:r>
+        <w:t>pinkesh</w:t>
+      </w:r>
+      <w:proofErr w:type="spellEnd"/>
+    </w:p>
+    <w:p>
       <w:bookmarkStart w:id="0" w:name="_GoBack"/>
       <w:bookmarkEnd w:id="0"/>
     </w:p>

</xml_diff>

<commit_message>
2nd commit of pinkesh
</commit_message>
<xml_diff>
--- a/demo.docx
+++ b/demo.docx
@@ -38,6 +38,19 @@
         <w:t>pinkesh</w:t>
       </w:r>
       <w:proofErr w:type="spellEnd"/>
+    </w:p>
+    <w:p>
+      <w:r>
+        <w:t xml:space="preserve">Commit </w:t>
+      </w:r>
+      <w:proofErr w:type="spellStart"/>
+      <w:r>
+        <w:t>pinkesh</w:t>
+      </w:r>
+      <w:proofErr w:type="spellEnd"/>
+      <w:r>
+        <w:t xml:space="preserve"> 2</w:t>
+      </w:r>
     </w:p>
     <w:p>
       <w:bookmarkStart w:id="0" w:name="_GoBack"/>

</xml_diff>

<commit_message>
1st commit of shaqlain
</commit_message>
<xml_diff>
--- a/demo.docx
+++ b/demo.docx
@@ -7,13 +7,37 @@
         <w:t>Initial text</w:t>
       </w:r>
       <w:r>
-        <w:t xml:space="preserve"> , the file is changed</w:t>
+        <w:t xml:space="preserve"> , the file is </w:t>
+      </w:r>
+      <w:proofErr w:type="spellStart"/>
+      <w:r>
+        <w:t>changed</w:t>
       </w:r>
       <w:r>
-        <w:t>.now the branch is also changed.</w:t>
+        <w:t>.now</w:t>
+      </w:r>
+      <w:proofErr w:type="spellEnd"/>
+      <w:r>
+        <w:t xml:space="preserve"> the branch is also changed.</w:t>
+      </w:r>
+    </w:p>
+    <w:p/>
+    <w:p>
+      <w:proofErr w:type="spellStart"/>
+      <w:r>
+        <w:t>Comit</w:t>
+      </w:r>
+      <w:proofErr w:type="spellEnd"/>
+      <w:r>
+        <w:t xml:space="preserve"> </w:t>
+      </w:r>
+      <w:proofErr w:type="spellStart"/>
+      <w:r>
+        <w:t>pinkesh</w:t>
       </w:r>
       <w:bookmarkStart w:id="0" w:name="_GoBack"/>
       <w:bookmarkEnd w:id="0"/>
+      <w:proofErr w:type="spellEnd"/>
     </w:p>
     <w:sectPr>
       <w:pgSz w:w="11906" w:h="16838"/>

</xml_diff>

<commit_message>
3rd commit of pinkesh
</commit_message>
<xml_diff>
--- a/demo.docx
+++ b/demo.docx
@@ -4,58 +4,33 @@
   <w:body>
     <w:p>
       <w:r>
-        <w:t xml:space="preserve">Initial </w:t>
-      </w:r>
-      <w:proofErr w:type="gramStart"/>
-      <w:r>
-        <w:t>text</w:t>
+        <w:t>Initial text</w:t>
       </w:r>
       <w:r>
-        <w:t xml:space="preserve"> ,</w:t>
-      </w:r>
-      <w:proofErr w:type="gramEnd"/>
-      <w:r>
-        <w:t xml:space="preserve"> the file is </w:t>
-      </w:r>
-      <w:proofErr w:type="spellStart"/>
-      <w:r>
-        <w:t>changed</w:t>
+        <w:t xml:space="preserve"> , the file is changed</w:t>
       </w:r>
       <w:r>
-        <w:t>.now</w:t>
-      </w:r>
-      <w:proofErr w:type="spellEnd"/>
-      <w:r>
-        <w:t xml:space="preserve"> the branch is also changed.</w:t>
+        <w:t>.now the branch is also changed.</w:t>
       </w:r>
     </w:p>
     <w:p>
       <w:r>
-        <w:t xml:space="preserve">Commit </w:t>
+        <w:t>Commit pinkesh</w:t>
       </w:r>
-      <w:proofErr w:type="spellStart"/>
-      <w:r>
-        <w:t>pinkesh</w:t>
-      </w:r>
-      <w:proofErr w:type="spellEnd"/>
     </w:p>
     <w:p>
       <w:r>
-        <w:t xml:space="preserve">Commit </w:t>
-      </w:r>
-      <w:proofErr w:type="spellStart"/>
-      <w:r>
-        <w:t>pinkesh</w:t>
-      </w:r>
-      <w:proofErr w:type="spellEnd"/>
-      <w:r>
-        <w:t xml:space="preserve"> 2</w:t>
+        <w:t>Commit pinkesh 2</w:t>
       </w:r>
     </w:p>
     <w:p>
+      <w:r>
+        <w:t>Commit pinkesh 3</w:t>
+      </w:r>
       <w:bookmarkStart w:id="0" w:name="_GoBack"/>
       <w:bookmarkEnd w:id="0"/>
     </w:p>
+    <w:p/>
     <w:sectPr>
       <w:pgSz w:w="11906" w:h="16838"/>
       <w:pgMar w:top="1440" w:right="1440" w:bottom="1440" w:left="1440" w:header="708" w:footer="708" w:gutter="0"/>

</xml_diff>

<commit_message>
3rd commit of shaqlain
</commit_message>
<xml_diff>
--- a/demo.docx
+++ b/demo.docx
@@ -7,10 +7,18 @@
         <w:t>Initial text</w:t>
       </w:r>
       <w:r>
-        <w:t xml:space="preserve"> , the file is changed</w:t>
-      </w:r>
-      <w:r>
-        <w:t>.now the branch is also changed.</w:t>
+        <w:t xml:space="preserve"> , the file is </w:t>
+      </w:r>
+      <w:proofErr w:type="spellStart"/>
+      <w:r>
+        <w:t>changed</w:t>
+      </w:r>
+      <w:r>
+        <w:t>.now</w:t>
+      </w:r>
+      <w:proofErr w:type="spellEnd"/>
+      <w:r>
+        <w:t xml:space="preserve"> the branch is also changed.</w:t>
       </w:r>
     </w:p>
     <w:p/>
@@ -24,13 +32,36 @@
       <w:r>
         <w:t xml:space="preserve">it </w:t>
       </w:r>
+      <w:proofErr w:type="spellStart"/>
       <w:r>
         <w:t>shaqlain</w:t>
       </w:r>
+      <w:proofErr w:type="spellEnd"/>
     </w:p>
     <w:p>
       <w:r>
-        <w:t>Commit shaqlain 2</w:t>
+        <w:t xml:space="preserve">Commit </w:t>
+      </w:r>
+      <w:proofErr w:type="spellStart"/>
+      <w:r>
+        <w:t>shaqlain</w:t>
+      </w:r>
+      <w:proofErr w:type="spellEnd"/>
+      <w:r>
+        <w:t xml:space="preserve"> 2</w:t>
+      </w:r>
+    </w:p>
+    <w:p>
+      <w:r>
+        <w:t xml:space="preserve">Commit </w:t>
+      </w:r>
+      <w:proofErr w:type="spellStart"/>
+      <w:r>
+        <w:t>shaqlain</w:t>
+      </w:r>
+      <w:proofErr w:type="spellEnd"/>
+      <w:r>
+        <w:t xml:space="preserve"> 3 </w:t>
       </w:r>
       <w:bookmarkStart w:id="0" w:name="_GoBack"/>
       <w:bookmarkEnd w:id="0"/>

</xml_diff>